<commit_message>
save before modification of manuscript to only TCE
</commit_message>
<xml_diff>
--- a/manuscript/manuscript.docx
+++ b/manuscript/manuscript.docx
@@ -168,8 +168,6 @@
         <w:t>Clinical Cancer Prevention</w:t>
       </w:r>
     </w:p>
-    <w:p/>
-    <w:p/>
     <w:p>
       <w:pPr>
         <w:pStyle w:val="Heading1"/>
@@ -179,80 +177,22 @@
       </w:r>
     </w:p>
     <w:p>
-      <w:pPr>
+      <w:r>
         <w:rPr>
           <w:b/>
           <w:bCs/>
         </w:rPr>
-      </w:pPr>
+        <w:t>Background</w:t>
+      </w:r>
       <w:r>
         <w:rPr>
           <w:b/>
           <w:bCs/>
         </w:rPr>
-        <w:t>Background</w:t>
-      </w:r>
-    </w:p>
-    <w:p>
-      <w:r>
-        <w:t>“</w:t>
-      </w:r>
-      <w:r>
-        <w:t>Missing proteins</w:t>
-      </w:r>
-      <w:r>
-        <w:t xml:space="preserve"> (MPs)</w:t>
-      </w:r>
-      <w:r>
-        <w:t>”</w:t>
-      </w:r>
-      <w:r>
-        <w:t xml:space="preserve"> are</w:t>
-      </w:r>
-      <w:r>
-        <w:t xml:space="preserve"> </w:t>
-      </w:r>
-      <w:r>
-        <w:t>p</w:t>
-      </w:r>
-      <w:r>
-        <w:t xml:space="preserve">roteins </w:t>
-      </w:r>
-      <w:r>
-        <w:t>lacking</w:t>
-      </w:r>
-      <w:r>
-        <w:t xml:space="preserve"> </w:t>
-      </w:r>
-      <w:r>
-        <w:t>sufficient</w:t>
-      </w:r>
-      <w:r>
-        <w:t xml:space="preserve"> </w:t>
-      </w:r>
-      <w:r>
-        <w:t>supporting evidence</w:t>
-      </w:r>
-      <w:r>
-        <w:t xml:space="preserve"> </w:t>
-      </w:r>
-      <w:r>
-        <w:t>from</w:t>
-      </w:r>
-      <w:r>
-        <w:t xml:space="preserve"> mass spectrometry</w:t>
-      </w:r>
-      <w:r>
-        <w:t xml:space="preserve"> or other direct </w:t>
-      </w:r>
-      <w:r>
-        <w:t>protein</w:t>
-      </w:r>
-      <w:r>
-        <w:t xml:space="preserve"> methods</w:t>
-      </w:r>
-      <w:r>
-        <w:t xml:space="preserve"> </w:t>
+        <w:t xml:space="preserve">: </w:t>
+      </w:r>
+      <w:r>
+        <w:t xml:space="preserve">Missing proteins (MPs) are proteins lacking sufficient supporting evidence from mass spectrometry (MS) or other direct protein methods </w:t>
       </w:r>
       <w:r>
         <w:fldChar w:fldCharType="begin"/>
@@ -275,116 +215,19 @@
       <w:r>
         <w:t xml:space="preserve">. </w:t>
       </w:r>
-      <w:r>
-        <w:t>The lack</w:t>
-      </w:r>
-      <w:r>
-        <w:t xml:space="preserve"> of</w:t>
-      </w:r>
-      <w:r>
-        <w:t xml:space="preserve"> rel</w:t>
-      </w:r>
-      <w:r>
-        <w:t>iable</w:t>
-      </w:r>
-      <w:r>
-        <w:t xml:space="preserve"> proteomics</w:t>
-      </w:r>
-      <w:r>
-        <w:t xml:space="preserve"> </w:t>
-      </w:r>
-      <w:r>
-        <w:t>techniques</w:t>
-      </w:r>
-      <w:r>
-        <w:t xml:space="preserve"> and</w:t>
-      </w:r>
-      <w:r>
-        <w:t xml:space="preserve"> </w:t>
-      </w:r>
-      <w:r>
-        <w:t xml:space="preserve">high </w:t>
-      </w:r>
-      <w:r>
-        <w:t>expressio</w:t>
-      </w:r>
-      <w:r>
-        <w:t>n variation</w:t>
-      </w:r>
-      <w:r>
-        <w:t xml:space="preserve"> between </w:t>
-      </w:r>
-      <w:r>
-        <w:t xml:space="preserve">different </w:t>
-      </w:r>
-      <w:r>
-        <w:t xml:space="preserve">cells or </w:t>
-      </w:r>
-      <w:r>
-        <w:t>tissue</w:t>
-      </w:r>
-      <w:r>
-        <w:t>s</w:t>
-      </w:r>
-      <w:r>
-        <w:t xml:space="preserve"> may be the reason why</w:t>
-      </w:r>
-      <w:r>
-        <w:t xml:space="preserve"> those MPs</w:t>
-      </w:r>
-      <w:r>
-        <w:t xml:space="preserve"> are considered </w:t>
-      </w:r>
-      <w:r>
-        <w:t>missing</w:t>
-      </w:r>
-      <w:r>
-        <w:t>.</w:t>
-      </w:r>
-      <w:r>
-        <w:t xml:space="preserve"> </w:t>
-      </w:r>
-      <w:r>
-        <w:t xml:space="preserve">The number of MPs </w:t>
-      </w:r>
-      <w:r>
-        <w:t xml:space="preserve">has been constantly reduced </w:t>
-      </w:r>
-      <w:r>
-        <w:t>due to the develop</w:t>
-      </w:r>
-      <w:r>
-        <w:t xml:space="preserve">ment of </w:t>
-      </w:r>
-      <w:r>
-        <w:t>detection</w:t>
-      </w:r>
-      <w:r>
-        <w:t xml:space="preserve"> techniques and </w:t>
-      </w:r>
-      <w:r>
-        <w:t>through efforts from</w:t>
-      </w:r>
-      <w:r>
-        <w:t xml:space="preserve"> the</w:t>
-      </w:r>
-      <w:r>
-        <w:t xml:space="preserve"> </w:t>
-      </w:r>
-      <w:r>
-        <w:t>growing</w:t>
-      </w:r>
-      <w:r>
-        <w:t xml:space="preserve"> </w:t>
-      </w:r>
-      <w:r>
-        <w:t>co</w:t>
-      </w:r>
-      <w:r>
-        <w:t>mmunity</w:t>
-      </w:r>
-      <w:r>
-        <w:t xml:space="preserve"> </w:t>
+      <w:commentRangeStart w:id="0"/>
+      <w:r>
+        <w:t>The</w:t>
+      </w:r>
+      <w:commentRangeEnd w:id="0"/>
+      <w:r>
+        <w:rPr>
+          <w:rStyle w:val="CommentReference"/>
+        </w:rPr>
+        <w:commentReference w:id="0"/>
+      </w:r>
+      <w:r>
+        <w:t xml:space="preserve"> number of MPs has been constantly reduced due to the development of new detection techniques and through efforts from the growing community </w:t>
       </w:r>
       <w:r>
         <w:fldChar w:fldCharType="begin">
@@ -556,166 +399,90 @@
         <w:fldChar w:fldCharType="end"/>
       </w:r>
       <w:r>
-        <w:t>.</w:t>
-      </w:r>
-      <w:r>
-        <w:t xml:space="preserve"> Gastric cancer</w:t>
+        <w:t xml:space="preserve">. Gastric cancer accounts for 1.5% of all newly-diagnosed cancers in the united states </w:t>
+      </w:r>
+      <w:r>
+        <w:fldChar w:fldCharType="begin"/>
+      </w:r>
+      <w:r>
+        <w:instrText xml:space="preserve"> ADDIN EN.CITE &lt;EndNote&gt;&lt;Cite&gt;&lt;Author&gt;American-cancer-society&lt;/Author&gt;&lt;Year&gt;2022&lt;/Year&gt;&lt;RecNum&gt;1353&lt;/RecNum&gt;&lt;DisplayText&gt;(American-cancer-society, 2022)&lt;/DisplayText&gt;&lt;record&gt;&lt;rec-number&gt;1353&lt;/rec-number&gt;&lt;foreign-keys&gt;&lt;key app="EN" db-id="r0xazew0qp2esdewpdxpztaasdtvtvds0sw2" timestamp="1668549529"&gt;1353&lt;/key&gt;&lt;/foreign-keys&gt;&lt;ref-type name="Web Page"&gt;12&lt;/ref-type&gt;&lt;contributors&gt;&lt;authors&gt;&lt;author&gt;American-cancer-society&lt;/author&gt;&lt;/authors&gt;&lt;/contributors&gt;&lt;titles&gt;&lt;title&gt;Key statistics about stomach cacner&lt;/title&gt;&lt;/titles&gt;&lt;volume&gt;2022&lt;/volume&gt;&lt;number&gt;11/15&lt;/number&gt;&lt;dates&gt;&lt;year&gt;2022&lt;/year&gt;&lt;/dates&gt;&lt;pub-location&gt;American Cancer Society&lt;/pub-location&gt;&lt;urls&gt;&lt;related-urls&gt;&lt;url&gt;https://www.cancer.org/cancer/stomach-cancer/about/key-statistics.html#:~:text=The%20American%20Cancer%20Society&amp;apos;s%20estimates,6%2C690%20men%20and%204%2C400%20women)&lt;/url&gt;&lt;/related-urls&gt;&lt;/urls&gt;&lt;/record&gt;&lt;/Cite&gt;&lt;/EndNote&gt;</w:instrText>
+      </w:r>
+      <w:r>
+        <w:fldChar w:fldCharType="separate"/>
+      </w:r>
+      <w:r>
+        <w:rPr>
+          <w:noProof/>
+        </w:rPr>
+        <w:t>(American-cancer-society, 2022)</w:t>
+      </w:r>
+      <w:r>
+        <w:fldChar w:fldCharType="end"/>
+      </w:r>
+      <w:r>
+        <w:t xml:space="preserve"> and exploring the fingerprints of proteins, including MPs, can help us to better understand gastric cancer.</w:t>
+      </w:r>
+    </w:p>
+    <w:p/>
+    <w:p>
+      <w:r>
+        <w:rPr>
+          <w:b/>
+          <w:bCs/>
+        </w:rPr>
+        <w:t>Objective</w:t>
+      </w:r>
+      <w:r>
+        <w:rPr>
+          <w:b/>
+          <w:bCs/>
+        </w:rPr>
+        <w:t xml:space="preserve">: </w:t>
+      </w:r>
+      <w:r>
+        <w:t xml:space="preserve">To explore the distribution characteristics of expressed </w:t>
+      </w:r>
+      <w:r>
+        <w:t>MP</w:t>
+      </w:r>
+      <w:r>
+        <w:t>s in gastric</w:t>
+      </w:r>
+      <w:r>
+        <w:t>-</w:t>
+      </w:r>
+      <w:r>
+        <w:t xml:space="preserve">cancer primary cell samples and </w:t>
+      </w:r>
+      <w:r>
+        <w:t xml:space="preserve">evaluate </w:t>
+      </w:r>
+      <w:r>
+        <w:t xml:space="preserve">how it </w:t>
+      </w:r>
+      <w:r>
+        <w:t>associates</w:t>
       </w:r>
       <w:r>
         <w:t xml:space="preserve"> </w:t>
       </w:r>
       <w:r>
-        <w:t>accounts</w:t>
-      </w:r>
-      <w:r>
-        <w:t xml:space="preserve"> for 1.5%</w:t>
+        <w:t>with</w:t>
       </w:r>
       <w:r>
         <w:t xml:space="preserve"> </w:t>
       </w:r>
       <w:r>
-        <w:fldChar w:fldCharType="begin"/>
-      </w:r>
-      <w:r>
-        <w:instrText xml:space="preserve"> ADDIN EN.CITE &lt;EndNote&gt;&lt;Cite&gt;&lt;Author&gt;American-cancer-society&lt;/Author&gt;&lt;Year&gt;2022&lt;/Year&gt;&lt;RecNum&gt;1353&lt;/RecNum&gt;&lt;DisplayText&gt;(American-cancer-society, 2022)&lt;/DisplayText&gt;&lt;record&gt;&lt;rec-number&gt;1353&lt;/rec-number&gt;&lt;foreign-keys&gt;&lt;key app="EN" db-id="r0xazew0qp2esdewpdxpztaasdtvtvds0sw2" timestamp="1668549529"&gt;1353&lt;/key&gt;&lt;/foreign-keys&gt;&lt;ref-type name="Web Page"&gt;12&lt;/ref-type&gt;&lt;contributors&gt;&lt;authors&gt;&lt;author&gt;American-cancer-society&lt;/author&gt;&lt;/authors&gt;&lt;/contributors&gt;&lt;titles&gt;&lt;title&gt;Key statistics about stomach cacner&lt;/title&gt;&lt;/titles&gt;&lt;volume&gt;2022&lt;/volume&gt;&lt;number&gt;11/15&lt;/number&gt;&lt;dates&gt;&lt;year&gt;2022&lt;/year&gt;&lt;/dates&gt;&lt;pub-location&gt;American Cancer Society&lt;/pub-location&gt;&lt;urls&gt;&lt;related-urls&gt;&lt;url&gt;https://www.cancer.org/cancer/stomach-cancer/about/key-statistics.html#:~:text=The%20American%20Cancer%20Society&amp;apos;s%20estimates,6%2C690%20men%20and%204%2C400%20women)&lt;/url&gt;&lt;/related-urls&gt;&lt;/urls&gt;&lt;/record&gt;&lt;/Cite&gt;&lt;/EndNote&gt;</w:instrText>
-      </w:r>
-      <w:r>
-        <w:fldChar w:fldCharType="separate"/>
-      </w:r>
-      <w:r>
-        <w:rPr>
-          <w:noProof/>
-        </w:rPr>
-        <w:t>(American-cancer-society, 2022)</w:t>
-      </w:r>
-      <w:r>
-        <w:fldChar w:fldCharType="end"/>
-      </w:r>
-      <w:r>
-        <w:t xml:space="preserve"> </w:t>
-      </w:r>
-      <w:r>
-        <w:t xml:space="preserve">and </w:t>
-      </w:r>
-      <w:r>
-        <w:t>can only</w:t>
-      </w:r>
-      <w:r>
-        <w:t xml:space="preserve"> be diagnosed by gastroscope.</w:t>
-      </w:r>
-      <w:r>
-        <w:t xml:space="preserve"> </w:t>
-      </w:r>
-      <w:r>
-        <w:t>Proteomics</w:t>
-      </w:r>
-      <w:r>
-        <w:t>, especially MPs</w:t>
-      </w:r>
-      <w:r>
-        <w:t xml:space="preserve"> </w:t>
-      </w:r>
-      <w:r>
-        <w:t xml:space="preserve">could be </w:t>
-      </w:r>
-      <w:r>
-        <w:t xml:space="preserve">the </w:t>
-      </w:r>
-      <w:r>
-        <w:t xml:space="preserve">answer </w:t>
-      </w:r>
-      <w:r>
-        <w:t>to</w:t>
-      </w:r>
-      <w:r>
-        <w:t xml:space="preserve"> </w:t>
-      </w:r>
-      <w:r>
-        <w:t>its</w:t>
-      </w:r>
-      <w:r>
-        <w:t xml:space="preserve"> </w:t>
-      </w:r>
-      <w:r>
-        <w:t>lack</w:t>
-      </w:r>
-      <w:r>
-        <w:t xml:space="preserve"> of</w:t>
-      </w:r>
-      <w:r>
-        <w:t xml:space="preserve"> </w:t>
-      </w:r>
-      <w:r>
-        <w:t xml:space="preserve">effective </w:t>
-      </w:r>
-      <w:r>
-        <w:t>low-cost</w:t>
-      </w:r>
-      <w:r>
-        <w:t xml:space="preserve"> non-invasive</w:t>
-      </w:r>
-      <w:r>
-        <w:t xml:space="preserve"> </w:t>
-      </w:r>
-      <w:r>
-        <w:t>screening</w:t>
-      </w:r>
-      <w:r>
-        <w:t xml:space="preserve"> </w:t>
-      </w:r>
-      <w:r>
-        <w:t>tests</w:t>
-      </w:r>
-      <w:r>
-        <w:t>.</w:t>
-      </w:r>
-      <w:r>
-        <w:t xml:space="preserve"> </w:t>
-      </w:r>
-      <w:r>
-        <w:t xml:space="preserve"> </w:t>
-      </w:r>
-      <w:r>
-        <w:t xml:space="preserve">Therefore, it is crucial to have a better understanding </w:t>
-      </w:r>
-      <w:r>
-        <w:t>of</w:t>
-      </w:r>
-      <w:r>
-        <w:t xml:space="preserve"> </w:t>
-      </w:r>
-      <w:r>
-        <w:t>the expression</w:t>
-      </w:r>
-      <w:r>
-        <w:t xml:space="preserve"> fingerprint</w:t>
-      </w:r>
-      <w:r>
-        <w:t xml:space="preserve"> of</w:t>
-      </w:r>
-      <w:r>
-        <w:t xml:space="preserve"> </w:t>
-      </w:r>
-      <w:r>
-        <w:t xml:space="preserve">MPs </w:t>
-      </w:r>
-      <w:r>
-        <w:t xml:space="preserve">and the difference between regular proteins </w:t>
-      </w:r>
-      <w:r>
-        <w:t>in</w:t>
-      </w:r>
-      <w:r>
-        <w:t xml:space="preserve"> plasma </w:t>
-      </w:r>
-      <w:r>
-        <w:t>in</w:t>
-      </w:r>
-      <w:r>
-        <w:t xml:space="preserve"> gastric cancer </w:t>
-      </w:r>
-      <w:r>
-        <w:t>patients.</w:t>
+        <w:t>non-missing (</w:t>
+      </w:r>
+      <w:r>
+        <w:t>regular</w:t>
+      </w:r>
+      <w:r>
+        <w:t>)</w:t>
+      </w:r>
+      <w:r>
+        <w:t xml:space="preserve"> proteins.</w:t>
       </w:r>
     </w:p>
     <w:p>
@@ -725,247 +492,34 @@
           <w:bCs/>
         </w:rPr>
       </w:pPr>
+    </w:p>
+    <w:p>
       <w:r>
         <w:rPr>
           <w:b/>
           <w:bCs/>
         </w:rPr>
-        <w:t>Objective</w:t>
-      </w:r>
-    </w:p>
-    <w:p>
-      <w:r>
-        <w:t>This study explored</w:t>
-      </w:r>
-      <w:r>
-        <w:t xml:space="preserve"> the distribution of</w:t>
-      </w:r>
-      <w:r>
-        <w:t xml:space="preserve"> </w:t>
-      </w:r>
-      <w:r>
-        <w:t>expressed</w:t>
-      </w:r>
-      <w:r>
-        <w:t xml:space="preserve"> missing proteins in</w:t>
-      </w:r>
-      <w:r>
-        <w:t xml:space="preserve"> gastric</w:t>
-      </w:r>
-      <w:r>
-        <w:t xml:space="preserve"> cancer</w:t>
-      </w:r>
-      <w:r>
-        <w:t xml:space="preserve"> plasma samples</w:t>
-      </w:r>
-      <w:r>
-        <w:t xml:space="preserve"> and </w:t>
-      </w:r>
-      <w:r>
-        <w:t>how it is different from regular proteins</w:t>
-      </w:r>
-      <w:r>
-        <w:t>.</w:t>
-      </w:r>
-    </w:p>
-    <w:p>
-      <w:pPr>
-        <w:rPr>
-          <w:b/>
-          <w:bCs/>
-        </w:rPr>
-      </w:pPr>
-      <w:r>
-        <w:rPr>
-          <w:b/>
-          <w:bCs/>
-        </w:rPr>
-        <w:t>Method</w:t>
-      </w:r>
-      <w:r>
-        <w:rPr>
-          <w:b/>
-          <w:bCs/>
-        </w:rPr>
-        <w:t>s</w:t>
-      </w:r>
-    </w:p>
-    <w:p>
-      <w:r>
-        <w:t>The accession</w:t>
-      </w:r>
-      <w:r>
-        <w:t>s</w:t>
-      </w:r>
-      <w:r>
-        <w:t xml:space="preserve"> of</w:t>
-      </w:r>
-      <w:r>
-        <w:t xml:space="preserve"> </w:t>
-      </w:r>
-      <w:r>
-        <w:t xml:space="preserve">a </w:t>
-      </w:r>
-      <w:r>
-        <w:t>total of</w:t>
-      </w:r>
-      <w:r>
-        <w:t xml:space="preserve"> 1</w:t>
-      </w:r>
-      <w:r>
-        <w:t>343</w:t>
-      </w:r>
-      <w:r>
-        <w:t xml:space="preserve"> </w:t>
-      </w:r>
-      <w:r>
-        <w:t xml:space="preserve">MPs </w:t>
-      </w:r>
-      <w:r>
-        <w:t>(PE2</w:t>
-      </w:r>
-      <w:r>
-        <w:t xml:space="preserve">, </w:t>
-      </w:r>
-      <w:r>
-        <w:t>3</w:t>
-      </w:r>
-      <w:r>
-        <w:t>, 4</w:t>
-      </w:r>
-      <w:r>
-        <w:t xml:space="preserve"> proteins</w:t>
-      </w:r>
-      <w:r>
-        <w:t>)</w:t>
-      </w:r>
-      <w:r>
-        <w:t xml:space="preserve"> </w:t>
-      </w:r>
-      <w:r>
-        <w:t>were</w:t>
-      </w:r>
-      <w:r>
-        <w:t xml:space="preserve"> </w:t>
-      </w:r>
-      <w:r>
-        <w:t>extracted</w:t>
-      </w:r>
-      <w:r>
-        <w:t xml:space="preserve"> from</w:t>
-      </w:r>
-      <w:r>
-        <w:t xml:space="preserve"> </w:t>
-      </w:r>
-      <w:r>
-        <w:t xml:space="preserve">the </w:t>
-      </w:r>
-      <w:proofErr w:type="spellStart"/>
-      <w:r>
-        <w:t>N</w:t>
-      </w:r>
-      <w:r>
-        <w:t>e</w:t>
-      </w:r>
-      <w:r>
-        <w:t>x</w:t>
-      </w:r>
-      <w:r>
-        <w:t>t</w:t>
-      </w:r>
-      <w:r>
-        <w:t>prot</w:t>
-      </w:r>
-      <w:proofErr w:type="spellEnd"/>
-      <w:r>
-        <w:t xml:space="preserve"> </w:t>
-      </w:r>
-      <w:r>
-        <w:t>database</w:t>
-      </w:r>
-      <w:r>
-        <w:t xml:space="preserve"> </w:t>
-      </w:r>
-      <w:r>
-        <w:t xml:space="preserve">on date </w:t>
-      </w:r>
-      <w:r>
-        <w:t>11</w:t>
-      </w:r>
-      <w:r>
-        <w:t>/</w:t>
-      </w:r>
-      <w:r>
-        <w:t>15</w:t>
-      </w:r>
-      <w:r>
-        <w:t>/</w:t>
-      </w:r>
-      <w:r>
-        <w:t>2022</w:t>
-      </w:r>
-      <w:r>
-        <w:t>.</w:t>
-      </w:r>
-      <w:r>
-        <w:t xml:space="preserve"> </w:t>
-      </w:r>
-      <w:r>
-        <w:rPr>
-          <w:highlight w:val="yellow"/>
-        </w:rPr>
-        <w:t xml:space="preserve">[How MS </w:t>
-      </w:r>
-      <w:r>
-        <w:rPr>
-          <w:highlight w:val="yellow"/>
-        </w:rPr>
-        <w:t>counts</w:t>
-      </w:r>
-      <w:r>
-        <w:rPr>
-          <w:highlight w:val="yellow"/>
-        </w:rPr>
-        <w:t xml:space="preserve"> were generated</w:t>
-      </w:r>
-      <w:r>
-        <w:rPr>
-          <w:highlight w:val="yellow"/>
-        </w:rPr>
-        <w:t xml:space="preserve"> and how FDR is controlled</w:t>
-      </w:r>
-      <w:r>
-        <w:rPr>
-          <w:highlight w:val="yellow"/>
-        </w:rPr>
-        <w:t>]</w:t>
-      </w:r>
-      <w:r>
-        <w:rPr>
-          <w:highlight w:val="yellow"/>
-        </w:rPr>
-        <w:t>.</w:t>
-      </w:r>
-      <w:r>
-        <w:t xml:space="preserve"> </w:t>
-      </w:r>
-      <w:r>
-        <w:t>Normalized spectral abundance factor</w:t>
-      </w:r>
-      <w:r>
-        <w:t>s</w:t>
-      </w:r>
-      <w:r>
-        <w:t xml:space="preserve"> (NSAF</w:t>
-      </w:r>
-      <w:r>
-        <w:t>s</w:t>
-      </w:r>
-      <w:r>
-        <w:t>)</w:t>
-      </w:r>
-      <w:r>
-        <w:t xml:space="preserve"> </w:t>
+        <w:t>Methods</w:t>
+      </w:r>
+      <w:r>
+        <w:t>: A total of 198</w:t>
+      </w:r>
+      <w:commentRangeStart w:id="1"/>
+      <w:commentRangeEnd w:id="1"/>
+      <w:r>
+        <w:rPr>
+          <w:rStyle w:val="CommentReference"/>
+        </w:rPr>
+        <w:commentReference w:id="1"/>
+      </w:r>
+      <w:r>
+        <w:t xml:space="preserve"> MPs were detected in 8 gastric-cancer primary cell samples. </w:t>
+      </w:r>
+      <w:r>
+        <w:t>Normalized</w:t>
+      </w:r>
+      <w:r>
+        <w:t xml:space="preserve"> spectral abundance factors (NSAFs) </w:t>
       </w:r>
       <w:r>
         <w:fldChar w:fldCharType="begin"/>
@@ -986,160 +540,28 @@
         <w:fldChar w:fldCharType="end"/>
       </w:r>
       <w:r>
-        <w:t xml:space="preserve"> </w:t>
-      </w:r>
-      <w:r>
-        <w:t>were calculated using</w:t>
-      </w:r>
-      <w:r>
-        <w:t xml:space="preserve"> </w:t>
-      </w:r>
-      <w:r>
-        <w:t>m</w:t>
-      </w:r>
-      <w:r>
-        <w:t xml:space="preserve">ass spectrometry (MS) </w:t>
-      </w:r>
-      <w:r>
-        <w:t>s</w:t>
-      </w:r>
-      <w:r>
-        <w:t>pectral count</w:t>
-      </w:r>
-      <w:r>
-        <w:t>s</w:t>
-      </w:r>
-      <w:r>
-        <w:t xml:space="preserve"> (SC</w:t>
-      </w:r>
-      <w:r>
-        <w:t>s</w:t>
-      </w:r>
-      <w:r>
-        <w:t>)</w:t>
-      </w:r>
-      <w:r>
-        <w:t xml:space="preserve"> </w:t>
-      </w:r>
-      <w:r>
-        <w:t>from</w:t>
-      </w:r>
-      <w:r>
-        <w:t xml:space="preserve"> </w:t>
-      </w:r>
-      <w:r>
-        <w:t>8</w:t>
-      </w:r>
-      <w:r>
-        <w:t xml:space="preserve"> different </w:t>
-      </w:r>
-      <w:r>
-        <w:t>gastric-cancer patient</w:t>
-      </w:r>
-      <w:r>
-        <w:t xml:space="preserve">s’ </w:t>
-      </w:r>
-      <w:r>
-        <w:t>plasma sample</w:t>
-      </w:r>
-      <w:r>
-        <w:t>s</w:t>
-      </w:r>
-      <w:r>
-        <w:t>.</w:t>
-      </w:r>
-      <w:r>
-        <w:t xml:space="preserve"> </w:t>
-      </w:r>
-      <w:r>
-        <w:t>RNA-seq count data</w:t>
-      </w:r>
-      <w:r>
-        <w:t xml:space="preserve"> from the same</w:t>
-      </w:r>
-      <w:r>
-        <w:t xml:space="preserve"> </w:t>
-      </w:r>
-      <w:r>
-        <w:t>8</w:t>
-      </w:r>
-      <w:r>
-        <w:t xml:space="preserve"> patients</w:t>
-      </w:r>
-      <w:r>
-        <w:t xml:space="preserve"> were matched</w:t>
-      </w:r>
-      <w:r>
-        <w:t xml:space="preserve"> with</w:t>
-      </w:r>
-      <w:r>
-        <w:t xml:space="preserve"> their</w:t>
-      </w:r>
-      <w:r>
-        <w:t xml:space="preserve"> MS</w:t>
-      </w:r>
-      <w:r>
-        <w:t xml:space="preserve"> proteom</w:t>
-      </w:r>
-      <w:r>
-        <w:t>ics</w:t>
-      </w:r>
-      <w:r>
-        <w:t xml:space="preserve"> data</w:t>
-      </w:r>
-      <w:r>
-        <w:t xml:space="preserve"> to </w:t>
-      </w:r>
-      <w:r>
-        <w:t>check</w:t>
-      </w:r>
-      <w:r>
-        <w:t xml:space="preserve"> </w:t>
-      </w:r>
-      <w:r>
-        <w:t>the</w:t>
-      </w:r>
-      <w:r>
-        <w:t xml:space="preserve"> association between </w:t>
-      </w:r>
-      <w:r>
-        <w:t>proteomics</w:t>
-      </w:r>
-      <w:r>
-        <w:t xml:space="preserve"> </w:t>
-      </w:r>
-      <w:r>
-        <w:t>expression</w:t>
-      </w:r>
-      <w:r>
-        <w:t xml:space="preserve"> and DNA expression</w:t>
-      </w:r>
-      <w:r>
-        <w:t xml:space="preserve"> </w:t>
-      </w:r>
-      <w:r>
-        <w:t>for</w:t>
-      </w:r>
-      <w:r>
-        <w:t xml:space="preserve"> both</w:t>
-      </w:r>
-      <w:r>
-        <w:t xml:space="preserve"> MPs</w:t>
-      </w:r>
-      <w:r>
-        <w:t xml:space="preserve"> and regular proteins</w:t>
-      </w:r>
-      <w:r>
-        <w:t xml:space="preserve"> on </w:t>
-      </w:r>
-      <w:r>
-        <w:t xml:space="preserve">the </w:t>
-      </w:r>
-      <w:r>
-        <w:t>gene level</w:t>
-      </w:r>
-      <w:r>
-        <w:t xml:space="preserve"> </w:t>
+        <w:t xml:space="preserve"> were calculated using MS spectral counts. Transcripts per million (TPM) </w:t>
+      </w:r>
+      <w:r>
+        <w:fldChar w:fldCharType="begin"/>
+      </w:r>
+      <w:r>
+        <w:instrText xml:space="preserve"> ADDIN EN.CITE &lt;EndNote&gt;&lt;Cite&gt;&lt;Author&gt;Conesa&lt;/Author&gt;&lt;Year&gt;2016&lt;/Year&gt;&lt;RecNum&gt;1355&lt;/RecNum&gt;&lt;DisplayText&gt;(Conesa et al., 2016)&lt;/DisplayText&gt;&lt;record&gt;&lt;rec-number&gt;1355&lt;/rec-number&gt;&lt;foreign-keys&gt;&lt;key app="EN" db-id="r0xazew0qp2esdewpdxpztaasdtvtvds0sw2" timestamp="1668566767"&gt;1355&lt;/key&gt;&lt;/foreign-keys&gt;&lt;ref-type name="Journal Article"&gt;17&lt;/ref-type&gt;&lt;contributors&gt;&lt;authors&gt;&lt;author&gt;Conesa, Ana&lt;/author&gt;&lt;author&gt;Madrigal, Pedro&lt;/author&gt;&lt;author&gt;Tarazona, Sonia&lt;/author&gt;&lt;author&gt;Gomez-Cabrero, David&lt;/author&gt;&lt;author&gt;Cervera, Alejandra&lt;/author&gt;&lt;author&gt;McPherson, Andrew&lt;/author&gt;&lt;author&gt;Szcześniak, Michał Wojciech&lt;/author&gt;&lt;author&gt;Gaffney, Daniel J.&lt;/author&gt;&lt;author&gt;Elo, Laura L.&lt;/author&gt;&lt;author&gt;Zhang, Xuegong&lt;/author&gt;&lt;author&gt;Mortazavi, Ali&lt;/author&gt;&lt;/authors&gt;&lt;/contributors&gt;&lt;titles&gt;&lt;title&gt;A survey of best practices for RNA-seq data analysis&lt;/title&gt;&lt;secondary-title&gt;Genome Biology&lt;/secondary-title&gt;&lt;/titles&gt;&lt;periodical&gt;&lt;full-title&gt;Genome Biology&lt;/full-title&gt;&lt;/periodical&gt;&lt;volume&gt;17&lt;/volume&gt;&lt;number&gt;1&lt;/number&gt;&lt;dates&gt;&lt;year&gt;2016&lt;/year&gt;&lt;/dates&gt;&lt;publisher&gt;Springer Science and Business Media LLC&lt;/publisher&gt;&lt;isbn&gt;1474-760X&lt;/isbn&gt;&lt;urls&gt;&lt;related-urls&gt;&lt;url&gt;https://dx.doi.org/10.1186/s13059-016-0881-8&lt;/url&gt;&lt;/related-urls&gt;&lt;/urls&gt;&lt;electronic-resource-num&gt;10.1186/s13059-016-0881-8&lt;/electronic-resource-num&gt;&lt;/record&gt;&lt;/Cite&gt;&lt;/EndNote&gt;</w:instrText>
+      </w:r>
+      <w:r>
+        <w:fldChar w:fldCharType="separate"/>
+      </w:r>
+      <w:r>
+        <w:rPr>
+          <w:noProof/>
+        </w:rPr>
+        <w:t>(Conesa et al., 2016)</w:t>
+      </w:r>
+      <w:r>
+        <w:fldChar w:fldCharType="end"/>
+      </w:r>
+      <w:r>
+        <w:t xml:space="preserve"> were calculated using RNA-Seq count data from the same 8 samples and were matched with their NSAFs on the gene level to check the association between proteomics expression and DNA expression for both MPs and regular proteins </w:t>
       </w:r>
       <w:r>
         <w:fldChar w:fldCharType="begin">
@@ -1250,199 +672,144 @@
         <w:t>.</w:t>
       </w:r>
     </w:p>
+    <w:p/>
     <w:p>
-      <w:pPr>
+      <w:r>
         <w:rPr>
           <w:b/>
           <w:bCs/>
         </w:rPr>
-      </w:pPr>
-      <w:r>
-        <w:rPr>
-          <w:b/>
-          <w:bCs/>
-        </w:rPr>
         <w:t>Results</w:t>
       </w:r>
-    </w:p>
-    <w:p>
-      <w:pPr>
-        <w:rPr>
-          <w:b/>
-          <w:bCs/>
-        </w:rPr>
-      </w:pPr>
-    </w:p>
-    <w:p>
-      <w:pPr>
-        <w:rPr>
-          <w:b/>
-          <w:bCs/>
-        </w:rPr>
-      </w:pPr>
-      <w:r>
-        <w:rPr>
-          <w:b/>
-          <w:bCs/>
-        </w:rPr>
-        <w:t>Discussion</w:t>
-      </w:r>
-    </w:p>
-    <w:p>
-      <w:r>
-        <w:t>Missing proteins</w:t>
-      </w:r>
-      <w:r>
-        <w:t xml:space="preserve"> in gastric plasma</w:t>
-      </w:r>
-      <w:r>
-        <w:t xml:space="preserve"> </w:t>
-      </w:r>
-      <w:r>
-        <w:t xml:space="preserve">have </w:t>
-      </w:r>
-      <w:r>
-        <w:t>a</w:t>
-      </w:r>
-      <w:r>
-        <w:t xml:space="preserve"> truncated </w:t>
-      </w:r>
-      <w:r>
-        <w:t>expression</w:t>
-      </w:r>
-      <w:r>
-        <w:t xml:space="preserve"> distribution</w:t>
-      </w:r>
-      <w:r>
-        <w:t xml:space="preserve"> may be</w:t>
-      </w:r>
-      <w:r>
-        <w:t xml:space="preserve"> due</w:t>
-      </w:r>
-      <w:r>
-        <w:t xml:space="preserve"> </w:t>
-      </w:r>
-      <w:r>
-        <w:t xml:space="preserve">to the </w:t>
-      </w:r>
-      <w:r>
-        <w:t>insensitivity</w:t>
-      </w:r>
-      <w:r>
-        <w:t xml:space="preserve"> of </w:t>
-      </w:r>
-      <w:r>
-        <w:t xml:space="preserve">the </w:t>
-      </w:r>
-      <w:r>
-        <w:t>MS count-based approach.</w:t>
-      </w:r>
-      <w:r>
-        <w:t xml:space="preserve"> </w:t>
+      <w:r>
+        <w:t xml:space="preserve">: </w:t>
+      </w:r>
+      <w:commentRangeStart w:id="2"/>
+      <w:commentRangeStart w:id="3"/>
+      <w:r>
+        <w:t>Six of the eight samples showed a similar level of MP and regular protein detection (min-max range: [18, 39] for MPs and [4,157, 6,119] for regular proteins).</w:t>
+      </w:r>
+      <w:commentRangeEnd w:id="2"/>
+      <w:r>
+        <w:rPr>
+          <w:rStyle w:val="CommentReference"/>
+        </w:rPr>
+        <w:commentReference w:id="2"/>
+      </w:r>
+      <w:commentRangeEnd w:id="3"/>
+      <w:r>
+        <w:rPr>
+          <w:rStyle w:val="CommentReference"/>
+        </w:rPr>
+        <w:commentReference w:id="3"/>
+      </w:r>
+      <w:r>
+        <w:t xml:space="preserve"> The proportion of protein products with RNA products was 54.70% and 58.04% respectively for MPs with and without the two potential low-profiling samples for their noticeably fewer detected proteins, which were 90.38% and 91.02% for regular proteins. The protein expressions of MPs showed a clear truncated pattern by lacking low-abundance expression indicated by gap region in the low-end of distribution. There is a significant linear association between protein expression and RNA expression for MPs (R=0.17, p = 0.029) </w:t>
+      </w:r>
+      <w:commentRangeStart w:id="4"/>
+      <w:commentRangeStart w:id="5"/>
+      <w:r>
+        <w:t xml:space="preserve">and regular proteins </w:t>
+      </w:r>
+      <w:commentRangeEnd w:id="4"/>
+      <w:r>
+        <w:rPr>
+          <w:rStyle w:val="CommentReference"/>
+        </w:rPr>
+        <w:commentReference w:id="4"/>
+      </w:r>
+      <w:commentRangeEnd w:id="5"/>
+      <w:r>
+        <w:rPr>
+          <w:rStyle w:val="CommentReference"/>
+        </w:rPr>
+        <w:commentReference w:id="5"/>
+      </w:r>
+      <w:r>
+        <w:t xml:space="preserve">(R=0.38, p&lt;2.2e-16). Several MP genes, such as </w:t>
+      </w:r>
+      <w:r>
+        <w:t>CTAGE</w:t>
+      </w:r>
+      <w:r>
+        <w:t>1</w:t>
+      </w:r>
+      <w:r>
+        <w:t>, were</w:t>
+      </w:r>
+      <w:r>
+        <w:t xml:space="preserve"> consistently detected with protein products and their RNA products.</w:t>
       </w:r>
     </w:p>
     <w:p/>
     <w:p/>
+    <w:p>
+      <w:r>
+        <w:rPr>
+          <w:b/>
+          <w:bCs/>
+        </w:rPr>
+        <w:lastRenderedPageBreak/>
+        <w:t>Discussion:</w:t>
+      </w:r>
+      <w:r>
+        <w:t xml:space="preserve"> The highly-truncated expression distribution pattern of MPs could not be completely explained by the insensitivity of count-based-MS proteomics in low-abundance proteins </w:t>
+      </w:r>
+      <w:r>
+        <w:fldChar w:fldCharType="begin"/>
+      </w:r>
+      <w:r>
+        <w:instrText xml:space="preserve"> ADDIN EN.CITE &lt;EndNote&gt;&lt;Cite&gt;&lt;Author&gt;Lundgren&lt;/Author&gt;&lt;Year&gt;2010&lt;/Year&gt;&lt;RecNum&gt;1356&lt;/RecNum&gt;&lt;DisplayText&gt;(Lundgren et al., 2010)&lt;/DisplayText&gt;&lt;record&gt;&lt;rec-number&gt;1356&lt;/rec-number&gt;&lt;foreign-keys&gt;&lt;key app="EN" db-id="r0xazew0qp2esdewpdxpztaasdtvtvds0sw2" timestamp="1668570737"&gt;1356&lt;/key&gt;&lt;/foreign-keys&gt;&lt;ref-type name="Journal Article"&gt;17&lt;/ref-type&gt;&lt;contributors&gt;&lt;authors&gt;&lt;author&gt;Lundgren, D. H.&lt;/author&gt;&lt;author&gt;Hwang, S. I.&lt;/author&gt;&lt;author&gt;Wu, L.&lt;/author&gt;&lt;author&gt;Han, D. K.&lt;/author&gt;&lt;/authors&gt;&lt;/contributors&gt;&lt;auth-address&gt;Department of Cell Biology and Center for Vascular Biology, University of Connecticut Health Center, 263 Farmington Avenue, Farmington, CT 06030, USA.&lt;/auth-address&gt;&lt;titles&gt;&lt;title&gt;Role of spectral counting in quantitative proteomics&lt;/title&gt;&lt;secondary-title&gt;Expert Rev Proteomics&lt;/secondary-title&gt;&lt;/titles&gt;&lt;periodical&gt;&lt;full-title&gt;Expert Rev Proteomics&lt;/full-title&gt;&lt;/periodical&gt;&lt;pages&gt;39-53&lt;/pages&gt;&lt;volume&gt;7&lt;/volume&gt;&lt;number&gt;1&lt;/number&gt;&lt;edition&gt;2010/02/04&lt;/edition&gt;&lt;keywords&gt;&lt;keyword&gt;Databases, Protein&lt;/keyword&gt;&lt;keyword&gt;Mass Spectrometry/*statistics &amp;amp; numerical data&lt;/keyword&gt;&lt;keyword&gt;Models, Statistical&lt;/keyword&gt;&lt;keyword&gt;Proteomics/*methods/standards&lt;/keyword&gt;&lt;keyword&gt;Spectrum Analysis/statistics &amp;amp; numerical data&lt;/keyword&gt;&lt;/keywords&gt;&lt;dates&gt;&lt;year&gt;2010&lt;/year&gt;&lt;pub-dates&gt;&lt;date&gt;Feb&lt;/date&gt;&lt;/pub-dates&gt;&lt;/dates&gt;&lt;isbn&gt;1478-9450&lt;/isbn&gt;&lt;accession-num&gt;20121475&lt;/accession-num&gt;&lt;urls&gt;&lt;/urls&gt;&lt;electronic-resource-num&gt;10.1586/epr.09.69&lt;/electronic-resource-num&gt;&lt;remote-database-provider&gt;NLM&lt;/remote-database-provider&gt;&lt;language&gt;eng&lt;/language&gt;&lt;/record&gt;&lt;/Cite&gt;&lt;/EndNote&gt;</w:instrText>
+      </w:r>
+      <w:r>
+        <w:fldChar w:fldCharType="separate"/>
+      </w:r>
+      <w:r>
+        <w:rPr>
+          <w:noProof/>
+        </w:rPr>
+        <w:t>(Lundgren et al., 2010)</w:t>
+      </w:r>
+      <w:r>
+        <w:fldChar w:fldCharType="end"/>
+      </w:r>
+      <w:r>
+        <w:t xml:space="preserve"> by seeing only a mild truncated pattern in regular proteins. The significant association between RNA-Seq and proteomics suggests the validity of our findings. The detections of MPs, such as </w:t>
+      </w:r>
+      <w:commentRangeStart w:id="6"/>
+      <w:commentRangeStart w:id="7"/>
+      <w:r>
+        <w:t>Q9HC47</w:t>
+      </w:r>
+      <w:r>
+        <w:t xml:space="preserve"> (</w:t>
+      </w:r>
+      <w:r>
+        <w:t>CTAGE1</w:t>
+      </w:r>
+      <w:r>
+        <w:t xml:space="preserve">), were </w:t>
+      </w:r>
+      <w:commentRangeEnd w:id="6"/>
+      <w:r>
+        <w:rPr>
+          <w:rStyle w:val="CommentReference"/>
+        </w:rPr>
+        <w:commentReference w:id="6"/>
+      </w:r>
+      <w:commentRangeEnd w:id="7"/>
+      <w:r>
+        <w:rPr>
+          <w:rStyle w:val="CommentReference"/>
+        </w:rPr>
+        <w:commentReference w:id="7"/>
+      </w:r>
+      <w:r>
+        <w:t>supported by the clear association between proteomics and RNA-Seq data in gastric cancer and should be further explored their potential as biomarkers in gastric cancer.</w:t>
+      </w:r>
+    </w:p>
     <w:p/>
     <w:p/>
-    <w:p/>
-    <w:p/>
-    <w:p/>
-    <w:p/>
-    <w:p/>
-    <w:p/>
-    <w:p/>
-    <w:p/>
-    <w:p>
-      <w:r>
-        <w:t>Objective:</w:t>
-      </w:r>
-      <w:r>
-        <w:t xml:space="preserve"> </w:t>
-      </w:r>
-      <w:r>
-        <w:t>This study</w:t>
-      </w:r>
-      <w:r>
-        <w:t xml:space="preserve"> explored potential </w:t>
-      </w:r>
-      <w:proofErr w:type="spellStart"/>
-      <w:r>
-        <w:t>expressd</w:t>
-      </w:r>
-      <w:proofErr w:type="spellEnd"/>
-      <w:r>
-        <w:t xml:space="preserve"> </w:t>
-      </w:r>
-      <w:r>
-        <w:t>missing proteins</w:t>
-      </w:r>
-      <w:r>
-        <w:t xml:space="preserve"> in cancer cells and </w:t>
-      </w:r>
-      <w:r>
-        <w:t>their</w:t>
-      </w:r>
-      <w:r>
-        <w:t xml:space="preserve"> distribution</w:t>
-      </w:r>
-      <w:r>
-        <w:t>s</w:t>
-      </w:r>
-      <w:r>
-        <w:t xml:space="preserve"> </w:t>
-      </w:r>
-      <w:r>
-        <w:t>in different cancer types and components.</w:t>
-      </w:r>
-      <w:r>
-        <w:t xml:space="preserve"> </w:t>
-      </w:r>
-      <w:r>
-        <w:t xml:space="preserve">The missing proteins detected were </w:t>
-      </w:r>
-      <w:r>
-        <w:t>further examined for</w:t>
-      </w:r>
-      <w:r>
-        <w:t xml:space="preserve"> their power</w:t>
-      </w:r>
-      <w:r>
-        <w:t xml:space="preserve"> as </w:t>
-      </w:r>
-      <w:r>
-        <w:t>biomarkers</w:t>
-      </w:r>
-      <w:r>
-        <w:t xml:space="preserve"> in cancer detection and cancer </w:t>
-      </w:r>
-      <w:r>
-        <w:t>classification</w:t>
-      </w:r>
-      <w:r>
-        <w:t xml:space="preserve">. </w:t>
-      </w:r>
-      <w:r>
-        <w:t xml:space="preserve"> </w:t>
-      </w:r>
-    </w:p>
-    <w:p>
-      <w:bookmarkStart w:id="0" w:name="OLE_LINK1"/>
-      <w:bookmarkStart w:id="1" w:name="OLE_LINK2"/>
-    </w:p>
-    <w:p/>
-    <w:p>
-      <w:r>
-        <w:t>Biological Methods: sample preparation, experiments</w:t>
-      </w:r>
-    </w:p>
-    <w:p>
-      <w:r>
-        <w:t>Peptide Spectra Matching Methods</w:t>
-      </w:r>
-    </w:p>
-    <w:bookmarkEnd w:id="0"/>
-    <w:bookmarkEnd w:id="1"/>
     <w:p/>
     <w:p>
       <w:pPr>
@@ -1484,22 +851,7 @@
         <w:t>protein</w:t>
       </w:r>
       <w:r>
-        <w:t xml:space="preserve"> for each sample</w:t>
-      </w:r>
-      <w:r>
-        <w:t xml:space="preserve"> (uniquely identified by</w:t>
-      </w:r>
-      <w:r>
-        <w:t xml:space="preserve"> a</w:t>
-      </w:r>
-      <w:r>
-        <w:t>n</w:t>
-      </w:r>
-      <w:r>
-        <w:t xml:space="preserve"> IPAS number)</w:t>
-      </w:r>
-      <w:r>
-        <w:t>.</w:t>
+        <w:t xml:space="preserve"> for each sample.</w:t>
       </w:r>
       <w:r>
         <w:t xml:space="preserve"> </w:t>
@@ -2228,7 +1580,43 @@
           <w:sz w:val="24"/>
           <w:szCs w:val="24"/>
         </w:rPr>
-        <w:t>Due to the less reliable detectio</w:t>
+        <w:t>Due to</w:t>
+      </w:r>
+      <w:r>
+        <w:rPr>
+          <w:rFonts w:asciiTheme="minorHAnsi" w:eastAsiaTheme="minorEastAsia" w:hAnsiTheme="minorHAnsi" w:cstheme="minorBidi"/>
+          <w:color w:val="auto"/>
+          <w:sz w:val="24"/>
+          <w:szCs w:val="24"/>
+        </w:rPr>
+        <w:t xml:space="preserve"> the</w:t>
+      </w:r>
+      <w:r>
+        <w:rPr>
+          <w:rFonts w:asciiTheme="minorHAnsi" w:eastAsiaTheme="minorEastAsia" w:hAnsiTheme="minorHAnsi" w:cstheme="minorBidi"/>
+          <w:color w:val="auto"/>
+          <w:sz w:val="24"/>
+          <w:szCs w:val="24"/>
+        </w:rPr>
+        <w:t xml:space="preserve"> relatively</w:t>
+      </w:r>
+      <w:r>
+        <w:rPr>
+          <w:rFonts w:asciiTheme="minorHAnsi" w:eastAsiaTheme="minorEastAsia" w:hAnsiTheme="minorHAnsi" w:cstheme="minorBidi"/>
+          <w:color w:val="auto"/>
+          <w:sz w:val="24"/>
+          <w:szCs w:val="24"/>
+        </w:rPr>
+        <w:t xml:space="preserve"> insensitive </w:t>
+      </w:r>
+      <w:r>
+        <w:rPr>
+          <w:rFonts w:asciiTheme="minorHAnsi" w:eastAsiaTheme="minorEastAsia" w:hAnsiTheme="minorHAnsi" w:cstheme="minorBidi"/>
+          <w:color w:val="auto"/>
+          <w:sz w:val="24"/>
+          <w:szCs w:val="24"/>
+        </w:rPr>
+        <w:t>detectio</w:t>
       </w:r>
       <w:r>
         <w:rPr>
@@ -8878,7 +8266,7 @@
                     <pic:cNvPicPr/>
                   </pic:nvPicPr>
                   <pic:blipFill>
-                    <a:blip r:embed="rId7"/>
+                    <a:blip r:embed="rId11"/>
                     <a:stretch>
                       <a:fillRect/>
                     </a:stretch>
@@ -8905,6 +8293,9 @@
         <w:t xml:space="preserve"> </w:t>
       </w:r>
       <w:r>
+        <w:rPr>
+          <w:noProof/>
+        </w:rPr>
         <w:drawing>
           <wp:inline distT="0" distB="0" distL="0" distR="0" wp14:anchorId="48CD8C10" wp14:editId="0BA3727B">
             <wp:extent cx="2828260" cy="1732612"/>
@@ -8921,7 +8312,7 @@
                     <pic:cNvPicPr/>
                   </pic:nvPicPr>
                   <pic:blipFill>
-                    <a:blip r:embed="rId8"/>
+                    <a:blip r:embed="rId12"/>
                     <a:stretch>
                       <a:fillRect/>
                     </a:stretch>
@@ -9029,7 +8420,7 @@
                                           <pic:cNvPicPr/>
                                         </pic:nvPicPr>
                                         <pic:blipFill>
-                                          <a:blip r:embed="rId9"/>
+                                          <a:blip r:embed="rId13"/>
                                           <a:stretch>
                                             <a:fillRect/>
                                           </a:stretch>
@@ -9113,7 +8504,7 @@
                                     <pic:cNvPicPr/>
                                   </pic:nvPicPr>
                                   <pic:blipFill>
-                                    <a:blip r:embed="rId9"/>
+                                    <a:blip r:embed="rId13"/>
                                     <a:stretch>
                                       <a:fillRect/>
                                     </a:stretch>
@@ -9218,7 +8609,7 @@
                                           <pic:cNvPicPr/>
                                         </pic:nvPicPr>
                                         <pic:blipFill>
-                                          <a:blip r:embed="rId10"/>
+                                          <a:blip r:embed="rId14"/>
                                           <a:stretch>
                                             <a:fillRect/>
                                           </a:stretch>
@@ -9302,7 +8693,7 @@
                                     <pic:cNvPicPr/>
                                   </pic:nvPicPr>
                                   <pic:blipFill>
-                                    <a:blip r:embed="rId10"/>
+                                    <a:blip r:embed="rId14"/>
                                     <a:stretch>
                                       <a:fillRect/>
                                     </a:stretch>
@@ -9354,7 +8745,7 @@
                     <pic:cNvPicPr/>
                   </pic:nvPicPr>
                   <pic:blipFill>
-                    <a:blip r:embed="rId11"/>
+                    <a:blip r:embed="rId15"/>
                     <a:stretch>
                       <a:fillRect/>
                     </a:stretch>
@@ -9400,7 +8791,7 @@
                     <pic:cNvPicPr/>
                   </pic:nvPicPr>
                   <pic:blipFill>
-                    <a:blip r:embed="rId12"/>
+                    <a:blip r:embed="rId16"/>
                     <a:stretch>
                       <a:fillRect/>
                     </a:stretch>
@@ -9484,7 +8875,7 @@
         </w:rPr>
         <w:t xml:space="preserve">. Retrieved 11/15 from </w:t>
       </w:r>
-      <w:hyperlink r:id="rId13" w:anchor=":~:text=The%20American%20Cancer%20Society's%20estimates,6%2C690%20men%20and%204%2C400%20women" w:history="1">
+      <w:hyperlink r:id="rId17" w:history="1">
         <w:r>
           <w:rPr>
             <w:rStyle w:val="Hyperlink"/>
@@ -9540,7 +8931,7 @@
         </w:rPr>
         <w:t xml:space="preserve">(1), 14271. </w:t>
       </w:r>
-      <w:hyperlink r:id="rId14" w:history="1">
+      <w:hyperlink r:id="rId18" w:history="1">
         <w:r>
           <w:rPr>
             <w:rStyle w:val="Hyperlink"/>
@@ -9596,7 +8987,7 @@
         </w:rPr>
         <w:t xml:space="preserve">(21), 9546-9551. </w:t>
       </w:r>
-      <w:hyperlink r:id="rId15" w:history="1">
+      <w:hyperlink r:id="rId19" w:history="1">
         <w:r>
           <w:rPr>
             <w:rStyle w:val="Hyperlink"/>
@@ -9625,14 +9016,14 @@
           <w:noProof/>
         </w:rPr>
         <w:lastRenderedPageBreak/>
-        <w:t xml:space="preserve">Edfors, F., Danielsson, F., Hallström, B. M., Käll, L., Lundberg, E., Pontén, F., Forsström, B., &amp; Uhlén, M. (2016). Gene-specific correlation of RNA and protein levels in human cells and tissues. </w:t>
+        <w:t xml:space="preserve">Conesa, A., Madrigal, P., Tarazona, S., Gomez-Cabrero, D., Cervera, A., McPherson, A., Szcześniak, M. W., Gaffney, D. J., Elo, L. L., Zhang, X., &amp; Mortazavi, A. (2016). A survey of best practices for RNA-seq data analysis. </w:t>
       </w:r>
       <w:r>
         <w:rPr>
           <w:i/>
           <w:noProof/>
         </w:rPr>
-        <w:t>Mol Syst Biol</w:t>
+        <w:t>Genome Biology</w:t>
       </w:r>
       <w:r>
         <w:rPr>
@@ -9645,6 +9036,62 @@
           <w:i/>
           <w:noProof/>
         </w:rPr>
+        <w:t xml:space="preserve"> 17</w:t>
+      </w:r>
+      <w:r>
+        <w:rPr>
+          <w:noProof/>
+        </w:rPr>
+        <w:t xml:space="preserve">(1). </w:t>
+      </w:r>
+      <w:hyperlink r:id="rId20" w:history="1">
+        <w:r>
+          <w:rPr>
+            <w:rStyle w:val="Hyperlink"/>
+            <w:noProof/>
+          </w:rPr>
+          <w:t>https://doi.org/10.1186/s13059-016-0881-8</w:t>
+        </w:r>
+      </w:hyperlink>
+      <w:r>
+        <w:rPr>
+          <w:noProof/>
+        </w:rPr>
+        <w:t xml:space="preserve"> </w:t>
+      </w:r>
+    </w:p>
+    <w:p>
+      <w:pPr>
+        <w:pStyle w:val="EndNoteBibliography"/>
+        <w:ind w:left="720" w:hanging="720"/>
+        <w:rPr>
+          <w:noProof/>
+        </w:rPr>
+      </w:pPr>
+      <w:r>
+        <w:rPr>
+          <w:noProof/>
+        </w:rPr>
+        <w:t xml:space="preserve">Edfors, F., Danielsson, F., Hallström, B. M., Käll, L., Lundberg, E., Pontén, F., Forsström, B., &amp; Uhlén, M. (2016). Gene-specific correlation of RNA and protein levels in human cells and tissues. </w:t>
+      </w:r>
+      <w:r>
+        <w:rPr>
+          <w:i/>
+          <w:noProof/>
+        </w:rPr>
+        <w:t>Mol Syst Biol</w:t>
+      </w:r>
+      <w:r>
+        <w:rPr>
+          <w:noProof/>
+        </w:rPr>
+        <w:t>,</w:t>
+      </w:r>
+      <w:r>
+        <w:rPr>
+          <w:i/>
+          <w:noProof/>
+        </w:rPr>
         <w:t xml:space="preserve"> 12</w:t>
       </w:r>
       <w:r>
@@ -9653,7 +9100,7 @@
         </w:rPr>
         <w:t xml:space="preserve">(10), 883. </w:t>
       </w:r>
-      <w:hyperlink r:id="rId16" w:history="1">
+      <w:hyperlink r:id="rId21" w:history="1">
         <w:r>
           <w:rPr>
             <w:rStyle w:val="Hyperlink"/>
@@ -9709,7 +9156,7 @@
         </w:rPr>
         <w:t xml:space="preserve">(1), 39-53. </w:t>
       </w:r>
-      <w:hyperlink r:id="rId17" w:history="1">
+      <w:hyperlink r:id="rId22" w:history="1">
         <w:r>
           <w:rPr>
             <w:rStyle w:val="Hyperlink"/>
@@ -9752,7 +9199,7 @@
         </w:rPr>
         <w:t xml:space="preserve">. Retrieved 10/10 from </w:t>
       </w:r>
-      <w:hyperlink r:id="rId18" w:history="1">
+      <w:hyperlink r:id="rId23" w:history="1">
         <w:r>
           <w:rPr>
             <w:rStyle w:val="Hyperlink"/>
@@ -9776,7 +9223,7 @@
         </w:rPr>
         <w:t xml:space="preserve">Neilson, K. A., Keighley, T., Pascovici, D., Cooke, B., &amp; Haynes, P. A. (2013). Label-Free Quantitative Shotgun Proteomics Using Normalized Spectral Abundance Factors. In (pp. 205-222). Humana Press. </w:t>
       </w:r>
-      <w:hyperlink r:id="rId19" w:history="1">
+      <w:hyperlink r:id="rId24" w:history="1">
         <w:r>
           <w:rPr>
             <w:rStyle w:val="Hyperlink"/>
@@ -9832,7 +9279,7 @@
         </w:rPr>
         <w:t xml:space="preserve">(12), 4098-4107. </w:t>
       </w:r>
-      <w:hyperlink r:id="rId20" w:history="1">
+      <w:hyperlink r:id="rId25" w:history="1">
         <w:r>
           <w:rPr>
             <w:rStyle w:val="Hyperlink"/>
@@ -9888,7 +9335,7 @@
         </w:rPr>
         <w:t xml:space="preserve">(50), 18928-18933. </w:t>
       </w:r>
-      <w:hyperlink r:id="rId21" w:history="1">
+      <w:hyperlink r:id="rId26" w:history="1">
         <w:r>
           <w:rPr>
             <w:rStyle w:val="Hyperlink"/>
@@ -9974,7 +9421,7 @@
         </w:rPr>
         <w:t xml:space="preserve">(9), 2339-2347. </w:t>
       </w:r>
-      <w:hyperlink r:id="rId22" w:history="1">
+      <w:hyperlink r:id="rId27" w:history="1">
         <w:r>
           <w:rPr>
             <w:rStyle w:val="Hyperlink"/>
@@ -10003,6 +9450,216 @@
     </w:sectPr>
   </w:body>
 </w:document>
+</file>
+
+<file path=word/comments.xml><?xml version="1.0" encoding="utf-8"?>
+<w:comments xmlns:wpc="http://schemas.microsoft.com/office/word/2010/wordprocessingCanvas" xmlns:cx="http://schemas.microsoft.com/office/drawing/2014/chartex" xmlns:cx1="http://schemas.microsoft.com/office/drawing/2015/9/8/chartex" xmlns:cx2="http://schemas.microsoft.com/office/drawing/2015/10/21/chartex" xmlns:cx3="http://schemas.microsoft.com/office/drawing/2016/5/9/chartex" xmlns:cx4="http://schemas.microsoft.com/office/drawing/2016/5/10/chartex" xmlns:cx5="http://schemas.microsoft.com/office/drawing/2016/5/11/chartex" xmlns:cx6="http://schemas.microsoft.com/office/drawing/2016/5/12/chartex" xmlns:cx7="http://schemas.microsoft.com/office/drawing/2016/5/13/chartex" xmlns:cx8="http://schemas.microsoft.com/office/drawing/2016/5/14/chartex" xmlns:mc="http://schemas.openxmlformats.org/markup-compatibility/2006" xmlns:aink="http://schemas.microsoft.com/office/drawing/2016/ink" xmlns:am3d="http://schemas.microsoft.com/office/drawing/2017/model3d" xmlns:o="urn:schemas-microsoft-com:office:office" xmlns:oel="http://schemas.microsoft.com/office/2019/extlst" xmlns:r="http://schemas.openxmlformats.org/officeDocument/2006/relationships" xmlns:m="http://schemas.openxmlformats.org/officeDocument/2006/math" xmlns:v="urn:schemas-microsoft-com:vml" xmlns:wp14="http://schemas.microsoft.com/office/word/2010/wordprocessingDrawing" xmlns:wp="http://schemas.openxmlformats.org/drawingml/2006/wordprocessingDrawing" xmlns:w10="urn:schemas-microsoft-com:office:word" xmlns:w="http://schemas.openxmlformats.org/wordprocessingml/2006/main" xmlns:w14="http://schemas.microsoft.com/office/word/2010/wordml" xmlns:w15="http://schemas.microsoft.com/office/word/2012/wordml" xmlns:w16cex="http://schemas.microsoft.com/office/word/2018/wordml/cex" xmlns:w16cid="http://schemas.microsoft.com/office/word/2016/wordml/cid" xmlns:w16="http://schemas.microsoft.com/office/word/2018/wordml" xmlns:w16sdtdh="http://schemas.microsoft.com/office/word/2020/wordml/sdtdatahash" xmlns:w16se="http://schemas.microsoft.com/office/word/2015/wordml/symex" xmlns:wpg="http://schemas.microsoft.com/office/word/2010/wordprocessingGroup" xmlns:wpi="http://schemas.microsoft.com/office/word/2010/wordprocessingInk" xmlns:wne="http://schemas.microsoft.com/office/word/2006/wordml" xmlns:wps="http://schemas.microsoft.com/office/word/2010/wordprocessingShape" mc:Ignorable="w14 w15 w16se w16cid w16 w16cex w16sdtdh wp14">
+  <w:comment w:id="0" w:author="Irajizad,Ehsan" w:date="2022-11-16T12:47:00Z" w:initials="I">
+    <w:p>
+      <w:r>
+        <w:rPr>
+          <w:rStyle w:val="CommentReference"/>
+        </w:rPr>
+        <w:annotationRef/>
+      </w:r>
+      <w:r>
+        <w:rPr>
+          <w:sz w:val="20"/>
+          <w:szCs w:val="20"/>
+        </w:rPr>
+        <w:t>Lack of reliable proteomic technique is a dangerous claim. I removed that sentence.</w:t>
+      </w:r>
+    </w:p>
+  </w:comment>
+  <w:comment w:id="1" w:author="Gu, Chunhui" w:date="2022-11-16T15:02:00Z" w:initials="CG">
+    <w:p>
+      <w:r>
+        <w:rPr>
+          <w:rStyle w:val="CommentReference"/>
+        </w:rPr>
+        <w:annotationRef/>
+      </w:r>
+      <w:r>
+        <w:rPr>
+          <w:sz w:val="20"/>
+          <w:szCs w:val="20"/>
+        </w:rPr>
+        <w:t>1343 is the total number of defined missing proteins in nextprot, not the number of  unique detected MPs in the 8 samples.</w:t>
+      </w:r>
+    </w:p>
+  </w:comment>
+  <w:comment w:id="2" w:author="Irajizad,Ehsan" w:date="2022-11-16T13:35:00Z" w:initials="I">
+    <w:p>
+      <w:r>
+        <w:rPr>
+          <w:rStyle w:val="CommentReference"/>
+        </w:rPr>
+        <w:annotationRef/>
+      </w:r>
+      <w:r>
+        <w:rPr>
+          <w:sz w:val="20"/>
+          <w:szCs w:val="20"/>
+        </w:rPr>
+        <w:t>what are the 6?</w:t>
+      </w:r>
+    </w:p>
+  </w:comment>
+  <w:comment w:id="3" w:author="Gu, Chunhui" w:date="2022-11-16T15:09:00Z" w:initials="GC">
+    <w:p>
+      <w:r>
+        <w:rPr>
+          <w:rStyle w:val="CommentReference"/>
+        </w:rPr>
+        <w:annotationRef/>
+      </w:r>
+      <w:r>
+        <w:rPr>
+          <w:sz w:val="20"/>
+          <w:szCs w:val="20"/>
+        </w:rPr>
+        <w:t>In table1, sample 1 and sample 7 has much less number of detected MPs, as well as regular proteins. When I checking whether there are some MPs are detected in all samples. I can only find some proteins are detected in the 6 samples but not in those two low-depth samples.</w:t>
+      </w:r>
+    </w:p>
+  </w:comment>
+  <w:comment w:id="4" w:author="Irajizad,Ehsan" w:date="2022-11-16T13:36:00Z" w:initials="I">
+    <w:p>
+      <w:r>
+        <w:rPr>
+          <w:rStyle w:val="CommentReference"/>
+        </w:rPr>
+        <w:annotationRef/>
+      </w:r>
+      <w:r>
+        <w:rPr>
+          <w:sz w:val="20"/>
+          <w:szCs w:val="20"/>
+        </w:rPr>
+        <w:t>What do you mean? R value is higher in regular (non-missing) proteins</w:t>
+      </w:r>
+    </w:p>
+  </w:comment>
+  <w:comment w:id="5" w:author="Gu, Chunhui" w:date="2022-11-16T15:45:00Z" w:initials="GC">
+    <w:p>
+      <w:r>
+        <w:rPr>
+          <w:rStyle w:val="CommentReference"/>
+        </w:rPr>
+        <w:annotationRef/>
+      </w:r>
+      <w:r>
+        <w:rPr>
+          <w:sz w:val="20"/>
+          <w:szCs w:val="20"/>
+        </w:rPr>
+        <w:t>Yes. The new result after only using PE2-4 as missing protein (total 1343 MPs). The correlation for regular proteins is higher than MPs.</w:t>
+      </w:r>
+    </w:p>
+  </w:comment>
+  <w:comment w:id="6" w:author="Irajizad,Ehsan" w:date="2022-11-16T13:42:00Z" w:initials="I">
+    <w:p>
+      <w:r>
+        <w:rPr>
+          <w:rStyle w:val="CommentReference"/>
+        </w:rPr>
+        <w:annotationRef/>
+      </w:r>
+      <w:r>
+        <w:rPr>
+          <w:sz w:val="20"/>
+          <w:szCs w:val="20"/>
+        </w:rPr>
+        <w:t>again, why are you focusing only on one protein?</w:t>
+      </w:r>
+    </w:p>
+  </w:comment>
+  <w:comment w:id="7" w:author="Gu, Chunhui" w:date="2022-11-16T15:20:00Z" w:initials="GC">
+    <w:p>
+      <w:r>
+        <w:rPr>
+          <w:rStyle w:val="CommentReference"/>
+        </w:rPr>
+        <w:annotationRef/>
+      </w:r>
+      <w:r>
+        <w:rPr>
+          <w:sz w:val="20"/>
+          <w:szCs w:val="20"/>
+        </w:rPr>
+        <w:t>I thought we are focusing on the gastric cancer for this abstract. So, I try to add some additional result for just gastric cancer.</w:t>
+      </w:r>
+    </w:p>
+    <w:p/>
+    <w:p>
+      <w:r>
+        <w:rPr>
+          <w:sz w:val="20"/>
+          <w:szCs w:val="20"/>
+        </w:rPr>
+        <w:t>And also, from the one possible reason why MPs is missing is because MPs are tissues/cell/disease specific. So, I hope this one protein with strong evidence can support it as a regular proteins.</w:t>
+      </w:r>
+    </w:p>
+    <w:p/>
+    <w:p>
+      <w:r>
+        <w:rPr>
+          <w:sz w:val="20"/>
+          <w:szCs w:val="20"/>
+        </w:rPr>
+        <w:t>And again, I thought include a specific protein instead just numbers of MPs could be more interesting for biologists and clinicians.</w:t>
+      </w:r>
+    </w:p>
+    <w:p/>
+    <w:p>
+      <w:r>
+        <w:rPr>
+          <w:sz w:val="20"/>
+          <w:szCs w:val="20"/>
+        </w:rPr>
+        <w:t>I can delete this part if you still think it is unnecessary.</w:t>
+      </w:r>
+    </w:p>
+  </w:comment>
+</w:comments>
+</file>
+
+<file path=word/commentsExtended.xml><?xml version="1.0" encoding="utf-8"?>
+<w15:commentsEx xmlns:wpc="http://schemas.microsoft.com/office/word/2010/wordprocessingCanvas" xmlns:cx="http://schemas.microsoft.com/office/drawing/2014/chartex" xmlns:cx1="http://schemas.microsoft.com/office/drawing/2015/9/8/chartex" xmlns:cx2="http://schemas.microsoft.com/office/drawing/2015/10/21/chartex" xmlns:cx3="http://schemas.microsoft.com/office/drawing/2016/5/9/chartex" xmlns:cx4="http://schemas.microsoft.com/office/drawing/2016/5/10/chartex" xmlns:cx5="http://schemas.microsoft.com/office/drawing/2016/5/11/chartex" xmlns:cx6="http://schemas.microsoft.com/office/drawing/2016/5/12/chartex" xmlns:cx7="http://schemas.microsoft.com/office/drawing/2016/5/13/chartex" xmlns:cx8="http://schemas.microsoft.com/office/drawing/2016/5/14/chartex" xmlns:mc="http://schemas.openxmlformats.org/markup-compatibility/2006" xmlns:aink="http://schemas.microsoft.com/office/drawing/2016/ink" xmlns:am3d="http://schemas.microsoft.com/office/drawing/2017/model3d" xmlns:o="urn:schemas-microsoft-com:office:office" xmlns:oel="http://schemas.microsoft.com/office/2019/extlst" xmlns:r="http://schemas.openxmlformats.org/officeDocument/2006/relationships" xmlns:m="http://schemas.openxmlformats.org/officeDocument/2006/math" xmlns:v="urn:schemas-microsoft-com:vml" xmlns:wp14="http://schemas.microsoft.com/office/word/2010/wordprocessingDrawing" xmlns:wp="http://schemas.openxmlformats.org/drawingml/2006/wordprocessingDrawing" xmlns:w10="urn:schemas-microsoft-com:office:word" xmlns:w="http://schemas.openxmlformats.org/wordprocessingml/2006/main" xmlns:w14="http://schemas.microsoft.com/office/word/2010/wordml" xmlns:w15="http://schemas.microsoft.com/office/word/2012/wordml" xmlns:w16cex="http://schemas.microsoft.com/office/word/2018/wordml/cex" xmlns:w16cid="http://schemas.microsoft.com/office/word/2016/wordml/cid" xmlns:w16="http://schemas.microsoft.com/office/word/2018/wordml" xmlns:w16sdtdh="http://schemas.microsoft.com/office/word/2020/wordml/sdtdatahash" xmlns:w16se="http://schemas.microsoft.com/office/word/2015/wordml/symex" xmlns:wpg="http://schemas.microsoft.com/office/word/2010/wordprocessingGroup" xmlns:wpi="http://schemas.microsoft.com/office/word/2010/wordprocessingInk" xmlns:wne="http://schemas.microsoft.com/office/word/2006/wordml" xmlns:wps="http://schemas.microsoft.com/office/word/2010/wordprocessingShape" mc:Ignorable="w14 w15 w16se w16cid w16 w16cex w16sdtdh wp14">
+  <w15:commentEx w15:paraId="29CD24A5" w15:done="1"/>
+  <w15:commentEx w15:paraId="3E038B02" w15:done="0"/>
+  <w15:commentEx w15:paraId="28F8A6FE" w15:done="1"/>
+  <w15:commentEx w15:paraId="662B1AE3" w15:paraIdParent="28F8A6FE" w15:done="1"/>
+  <w15:commentEx w15:paraId="1EB374A5" w15:done="1"/>
+  <w15:commentEx w15:paraId="658EB348" w15:paraIdParent="1EB374A5" w15:done="1"/>
+  <w15:commentEx w15:paraId="2E80CD17" w15:done="1"/>
+  <w15:commentEx w15:paraId="1EA21D35" w15:paraIdParent="2E80CD17" w15:done="1"/>
+</w15:commentsEx>
+</file>
+
+<file path=word/commentsExtensible.xml><?xml version="1.0" encoding="utf-8"?>
+<w16cex:commentsExtensible xmlns:wpc="http://schemas.microsoft.com/office/word/2010/wordprocessingCanvas" xmlns:cx="http://schemas.microsoft.com/office/drawing/2014/chartex" xmlns:cx1="http://schemas.microsoft.com/office/drawing/2015/9/8/chartex" xmlns:cx2="http://schemas.microsoft.com/office/drawing/2015/10/21/chartex" xmlns:cx3="http://schemas.microsoft.com/office/drawing/2016/5/9/chartex" xmlns:cx4="http://schemas.microsoft.com/office/drawing/2016/5/10/chartex" xmlns:cx5="http://schemas.microsoft.com/office/drawing/2016/5/11/chartex" xmlns:cx6="http://schemas.microsoft.com/office/drawing/2016/5/12/chartex" xmlns:cx7="http://schemas.microsoft.com/office/drawing/2016/5/13/chartex" xmlns:cx8="http://schemas.microsoft.com/office/drawing/2016/5/14/chartex" xmlns:mc="http://schemas.openxmlformats.org/markup-compatibility/2006" xmlns:aink="http://schemas.microsoft.com/office/drawing/2016/ink" xmlns:am3d="http://schemas.microsoft.com/office/drawing/2017/model3d" xmlns:o="urn:schemas-microsoft-com:office:office" xmlns:oel="http://schemas.microsoft.com/office/2019/extlst" xmlns:r="http://schemas.openxmlformats.org/officeDocument/2006/relationships" xmlns:m="http://schemas.openxmlformats.org/officeDocument/2006/math" xmlns:v="urn:schemas-microsoft-com:vml" xmlns:wp14="http://schemas.microsoft.com/office/word/2010/wordprocessingDrawing" xmlns:wp="http://schemas.openxmlformats.org/drawingml/2006/wordprocessingDrawing" xmlns:w10="urn:schemas-microsoft-com:office:word" xmlns:w="http://schemas.openxmlformats.org/wordprocessingml/2006/main" xmlns:w14="http://schemas.microsoft.com/office/word/2010/wordml" xmlns:w15="http://schemas.microsoft.com/office/word/2012/wordml" xmlns:w16cex="http://schemas.microsoft.com/office/word/2018/wordml/cex" xmlns:w16cid="http://schemas.microsoft.com/office/word/2016/wordml/cid" xmlns:w16="http://schemas.microsoft.com/office/word/2018/wordml" xmlns:w16sdtdh="http://schemas.microsoft.com/office/word/2020/wordml/sdtdatahash" xmlns:w16se="http://schemas.microsoft.com/office/word/2015/wordml/symex" xmlns:wpg="http://schemas.microsoft.com/office/word/2010/wordprocessingGroup" xmlns:wpi="http://schemas.microsoft.com/office/word/2010/wordprocessingInk" xmlns:wne="http://schemas.microsoft.com/office/word/2006/wordml" xmlns:wps="http://schemas.microsoft.com/office/word/2010/wordprocessingShape" mc:Ignorable="w14 w15 w16se w16cid w16 w16cex w16sdtdh wp14">
+  <w16cex:commentExtensible w16cex:durableId="271F5A44" w16cex:dateUtc="2022-11-16T18:47:00Z"/>
+  <w16cex:commentExtensible w16cex:durableId="271F79FF" w16cex:dateUtc="2022-11-16T21:02:00Z"/>
+  <w16cex:commentExtensible w16cex:durableId="271F6585" w16cex:dateUtc="2022-11-16T19:35:00Z"/>
+  <w16cex:commentExtensible w16cex:durableId="271F7BBE" w16cex:dateUtc="2022-11-16T21:09:00Z"/>
+  <w16cex:commentExtensible w16cex:durableId="271F65F8" w16cex:dateUtc="2022-11-16T19:36:00Z"/>
+  <w16cex:commentExtensible w16cex:durableId="271F8407" w16cex:dateUtc="2022-11-16T21:45:00Z"/>
+  <w16cex:commentExtensible w16cex:durableId="271F6735" w16cex:dateUtc="2022-11-16T19:42:00Z"/>
+  <w16cex:commentExtensible w16cex:durableId="271F7E2B" w16cex:dateUtc="2022-11-16T21:20:00Z"/>
+</w16cex:commentsExtensible>
+</file>
+
+<file path=word/commentsIds.xml><?xml version="1.0" encoding="utf-8"?>
+<w16cid:commentsIds xmlns:wpc="http://schemas.microsoft.com/office/word/2010/wordprocessingCanvas" xmlns:cx="http://schemas.microsoft.com/office/drawing/2014/chartex" xmlns:cx1="http://schemas.microsoft.com/office/drawing/2015/9/8/chartex" xmlns:cx2="http://schemas.microsoft.com/office/drawing/2015/10/21/chartex" xmlns:cx3="http://schemas.microsoft.com/office/drawing/2016/5/9/chartex" xmlns:cx4="http://schemas.microsoft.com/office/drawing/2016/5/10/chartex" xmlns:cx5="http://schemas.microsoft.com/office/drawing/2016/5/11/chartex" xmlns:cx6="http://schemas.microsoft.com/office/drawing/2016/5/12/chartex" xmlns:cx7="http://schemas.microsoft.com/office/drawing/2016/5/13/chartex" xmlns:cx8="http://schemas.microsoft.com/office/drawing/2016/5/14/chartex" xmlns:mc="http://schemas.openxmlformats.org/markup-compatibility/2006" xmlns:aink="http://schemas.microsoft.com/office/drawing/2016/ink" xmlns:am3d="http://schemas.microsoft.com/office/drawing/2017/model3d" xmlns:o="urn:schemas-microsoft-com:office:office" xmlns:oel="http://schemas.microsoft.com/office/2019/extlst" xmlns:r="http://schemas.openxmlformats.org/officeDocument/2006/relationships" xmlns:m="http://schemas.openxmlformats.org/officeDocument/2006/math" xmlns:v="urn:schemas-microsoft-com:vml" xmlns:wp14="http://schemas.microsoft.com/office/word/2010/wordprocessingDrawing" xmlns:wp="http://schemas.openxmlformats.org/drawingml/2006/wordprocessingDrawing" xmlns:w10="urn:schemas-microsoft-com:office:word" xmlns:w="http://schemas.openxmlformats.org/wordprocessingml/2006/main" xmlns:w14="http://schemas.microsoft.com/office/word/2010/wordml" xmlns:w15="http://schemas.microsoft.com/office/word/2012/wordml" xmlns:w16cex="http://schemas.microsoft.com/office/word/2018/wordml/cex" xmlns:w16cid="http://schemas.microsoft.com/office/word/2016/wordml/cid" xmlns:w16="http://schemas.microsoft.com/office/word/2018/wordml" xmlns:w16sdtdh="http://schemas.microsoft.com/office/word/2020/wordml/sdtdatahash" xmlns:w16se="http://schemas.microsoft.com/office/word/2015/wordml/symex" xmlns:wpg="http://schemas.microsoft.com/office/word/2010/wordprocessingGroup" xmlns:wpi="http://schemas.microsoft.com/office/word/2010/wordprocessingInk" xmlns:wne="http://schemas.microsoft.com/office/word/2006/wordml" xmlns:wps="http://schemas.microsoft.com/office/word/2010/wordprocessingShape" mc:Ignorable="w14 w15 w16se w16cid w16 w16cex w16sdtdh wp14">
+  <w16cid:commentId w16cid:paraId="29CD24A5" w16cid:durableId="271F5A44"/>
+  <w16cid:commentId w16cid:paraId="3E038B02" w16cid:durableId="271F79FF"/>
+  <w16cid:commentId w16cid:paraId="28F8A6FE" w16cid:durableId="271F6585"/>
+  <w16cid:commentId w16cid:paraId="662B1AE3" w16cid:durableId="271F7BBE"/>
+  <w16cid:commentId w16cid:paraId="1EB374A5" w16cid:durableId="271F65F8"/>
+  <w16cid:commentId w16cid:paraId="658EB348" w16cid:durableId="271F8407"/>
+  <w16cid:commentId w16cid:paraId="2E80CD17" w16cid:durableId="271F6735"/>
+  <w16cid:commentId w16cid:paraId="1EA21D35" w16cid:durableId="271F7E2B"/>
+</w16cid:commentsIds>
 </file>
 
 <file path=word/endnotes.xml><?xml version="1.0" encoding="utf-8"?>
@@ -10138,6 +9795,17 @@
     <w:abstractNumId w:val="0"/>
   </w:num>
 </w:numbering>
+</file>
+
+<file path=word/people.xml><?xml version="1.0" encoding="utf-8"?>
+<w15:people xmlns:wpc="http://schemas.microsoft.com/office/word/2010/wordprocessingCanvas" xmlns:cx="http://schemas.microsoft.com/office/drawing/2014/chartex" xmlns:cx1="http://schemas.microsoft.com/office/drawing/2015/9/8/chartex" xmlns:cx2="http://schemas.microsoft.com/office/drawing/2015/10/21/chartex" xmlns:cx3="http://schemas.microsoft.com/office/drawing/2016/5/9/chartex" xmlns:cx4="http://schemas.microsoft.com/office/drawing/2016/5/10/chartex" xmlns:cx5="http://schemas.microsoft.com/office/drawing/2016/5/11/chartex" xmlns:cx6="http://schemas.microsoft.com/office/drawing/2016/5/12/chartex" xmlns:cx7="http://schemas.microsoft.com/office/drawing/2016/5/13/chartex" xmlns:cx8="http://schemas.microsoft.com/office/drawing/2016/5/14/chartex" xmlns:mc="http://schemas.openxmlformats.org/markup-compatibility/2006" xmlns:aink="http://schemas.microsoft.com/office/drawing/2016/ink" xmlns:am3d="http://schemas.microsoft.com/office/drawing/2017/model3d" xmlns:o="urn:schemas-microsoft-com:office:office" xmlns:oel="http://schemas.microsoft.com/office/2019/extlst" xmlns:r="http://schemas.openxmlformats.org/officeDocument/2006/relationships" xmlns:m="http://schemas.openxmlformats.org/officeDocument/2006/math" xmlns:v="urn:schemas-microsoft-com:vml" xmlns:wp14="http://schemas.microsoft.com/office/word/2010/wordprocessingDrawing" xmlns:wp="http://schemas.openxmlformats.org/drawingml/2006/wordprocessingDrawing" xmlns:w10="urn:schemas-microsoft-com:office:word" xmlns:w="http://schemas.openxmlformats.org/wordprocessingml/2006/main" xmlns:w14="http://schemas.microsoft.com/office/word/2010/wordml" xmlns:w15="http://schemas.microsoft.com/office/word/2012/wordml" xmlns:w16cex="http://schemas.microsoft.com/office/word/2018/wordml/cex" xmlns:w16cid="http://schemas.microsoft.com/office/word/2016/wordml/cid" xmlns:w16="http://schemas.microsoft.com/office/word/2018/wordml" xmlns:w16sdtdh="http://schemas.microsoft.com/office/word/2020/wordml/sdtdatahash" xmlns:w16se="http://schemas.microsoft.com/office/word/2015/wordml/symex" xmlns:wpg="http://schemas.microsoft.com/office/word/2010/wordprocessingGroup" xmlns:wpi="http://schemas.microsoft.com/office/word/2010/wordprocessingInk" xmlns:wne="http://schemas.microsoft.com/office/word/2006/wordml" xmlns:wps="http://schemas.microsoft.com/office/word/2010/wordprocessingShape" mc:Ignorable="w14 w15 w16se w16cid w16 w16cex w16sdtdh wp14">
+  <w15:person w15:author="Irajizad,Ehsan">
+    <w15:presenceInfo w15:providerId="AD" w15:userId="S::eirajizad@mdanderson.org::20bb0434-6f58-4be5-a5f4-b7633e1c8f2c"/>
+  </w15:person>
+  <w15:person w15:author="Gu, Chunhui">
+    <w15:presenceInfo w15:providerId="AD" w15:userId="S::cgu74@gatech.edu::bca9d1dc-282f-4e83-94ca-0524a3c4d4a5"/>
+  </w15:person>
+</w15:people>
 </file>
 
 <file path=word/styles.xml><?xml version="1.0" encoding="utf-8"?>
@@ -10581,7 +10249,6 @@
   <w:style w:type="character" w:default="1" w:styleId="DefaultParagraphFont">
     <w:name w:val="Default Paragraph Font"/>
     <w:uiPriority w:val="1"/>
-    <w:semiHidden/>
     <w:unhideWhenUsed/>
   </w:style>
   <w:style w:type="table" w:default="1" w:styleId="TableNormal">
@@ -10816,6 +10483,18 @@
         <w:insideV w:val="single" w:sz="4" w:space="0" w:color="auto"/>
       </w:tblBorders>
     </w:tblPr>
+  </w:style>
+  <w:style w:type="character" w:styleId="CommentReference">
+    <w:name w:val="annotation reference"/>
+    <w:basedOn w:val="DefaultParagraphFont"/>
+    <w:uiPriority w:val="99"/>
+    <w:semiHidden/>
+    <w:unhideWhenUsed/>
+    <w:rsid w:val="00ED51AA"/>
+    <w:rPr>
+      <w:sz w:val="16"/>
+      <w:szCs w:val="16"/>
+    </w:rPr>
   </w:style>
 </w:styles>
 </file>

</xml_diff>